<commit_message>
fix css, add site map bottom page final project web deb
</commit_message>
<xml_diff>
--- a/COMP1850-WebDevelopmentAndDesign1/final/VITOR_UBUKATA_FINAL_PROJECT_CHECKLIST.docx
+++ b/COMP1850-WebDevelopmentAndDesign1/final/VITOR_UBUKATA_FINAL_PROJECT_CHECKLIST.docx
@@ -315,7 +315,29 @@
           <w:szCs w:val="18"/>
           <w:lang w:eastAsia="en-CA"/>
         </w:rPr>
-        <w:t>at least one PhP script.</w:t>
+        <w:t xml:space="preserve">at least one </w:t>
+      </w:r>
+      <w:proofErr w:type="spellStart"/>
+      <w:r>
+        <w:rPr>
+          <w:rFonts w:ascii="Verdana" w:eastAsia="Times New Roman" w:hAnsi="Verdana" w:cs="Times New Roman"/>
+          <w:color w:val="000000"/>
+          <w:sz w:val="18"/>
+          <w:szCs w:val="18"/>
+          <w:lang w:eastAsia="en-CA"/>
+        </w:rPr>
+        <w:t>PhP</w:t>
+      </w:r>
+      <w:proofErr w:type="spellEnd"/>
+      <w:r>
+        <w:rPr>
+          <w:rFonts w:ascii="Verdana" w:eastAsia="Times New Roman" w:hAnsi="Verdana" w:cs="Times New Roman"/>
+          <w:color w:val="000000"/>
+          <w:sz w:val="18"/>
+          <w:szCs w:val="18"/>
+          <w:lang w:eastAsia="en-CA"/>
+        </w:rPr>
+        <w:t xml:space="preserve"> script.</w:t>
       </w:r>
     </w:p>
     <w:p>
@@ -341,7 +363,29 @@
           <w:szCs w:val="18"/>
           <w:lang w:eastAsia="en-CA"/>
         </w:rPr>
-        <w:t>enter the URL link (not plain text) to your website in the comment section of your dropbox in D2L </w:t>
+        <w:t xml:space="preserve">enter the URL link (not plain text) to your website in the comment section of your </w:t>
+      </w:r>
+      <w:proofErr w:type="spellStart"/>
+      <w:r>
+        <w:rPr>
+          <w:rFonts w:ascii="Verdana" w:eastAsia="Times New Roman" w:hAnsi="Verdana" w:cs="Times New Roman"/>
+          <w:color w:val="000000"/>
+          <w:sz w:val="18"/>
+          <w:szCs w:val="18"/>
+          <w:lang w:eastAsia="en-CA"/>
+        </w:rPr>
+        <w:t>dropbox</w:t>
+      </w:r>
+      <w:proofErr w:type="spellEnd"/>
+      <w:r>
+        <w:rPr>
+          <w:rFonts w:ascii="Verdana" w:eastAsia="Times New Roman" w:hAnsi="Verdana" w:cs="Times New Roman"/>
+          <w:color w:val="000000"/>
+          <w:sz w:val="18"/>
+          <w:szCs w:val="18"/>
+          <w:lang w:eastAsia="en-CA"/>
+        </w:rPr>
+        <w:t xml:space="preserve"> in D2L </w:t>
       </w:r>
       <w:r>
         <w:rPr>
@@ -481,8 +525,230 @@
             <w:szCs w:val="18"/>
             <w:lang w:eastAsia="en-CA"/>
           </w:rPr>
-          <w:t>http://students.bcitdev.com/A00992498</w:t>
+          <w:t>http://students.bcitdev.com/A00992498/assignments/final/site-map.html</w:t>
         </w:r>
+      </w:hyperlink>
+      <w:r>
+        <w:rPr>
+          <w:rFonts w:ascii="Verdana" w:eastAsia="Times New Roman" w:hAnsi="Verdana" w:cs="Times New Roman"/>
+          <w:color w:val="000000"/>
+          <w:sz w:val="18"/>
+          <w:szCs w:val="18"/>
+          <w:lang w:eastAsia="en-CA"/>
+        </w:rPr>
+        <w:t>)</w:t>
+      </w:r>
+      <w:r>
+        <w:rPr>
+          <w:rFonts w:ascii="Verdana" w:eastAsia="Times New Roman" w:hAnsi="Verdana" w:cs="Times New Roman"/>
+          <w:color w:val="000000"/>
+          <w:sz w:val="18"/>
+          <w:szCs w:val="18"/>
+          <w:lang w:eastAsia="en-CA"/>
+        </w:rPr>
+        <w:t xml:space="preserve"> and all pages are interlinked via menu or links at </w:t>
+      </w:r>
+      <w:bookmarkStart w:id="0" w:name="_GoBack"/>
+      <w:bookmarkEnd w:id="0"/>
+      <w:r>
+        <w:rPr>
+          <w:rFonts w:ascii="Verdana" w:eastAsia="Times New Roman" w:hAnsi="Verdana" w:cs="Times New Roman"/>
+          <w:color w:val="000000"/>
+          <w:sz w:val="18"/>
+          <w:szCs w:val="18"/>
+          <w:lang w:eastAsia="en-CA"/>
+        </w:rPr>
+        <w:t>the end of the page. Since it is a tutorial, for each section there is a link for the next lesson.</w:t>
+      </w:r>
+    </w:p>
+    <w:p>
+      <w:pPr>
+        <w:numPr>
+          <w:ilvl w:val="0"/>
+          <w:numId w:val="2"/>
+        </w:numPr>
+        <w:spacing w:before="100" w:beforeAutospacing="1" w:after="100" w:afterAutospacing="1" w:line="252" w:lineRule="atLeast"/>
+        <w:rPr>
+          <w:rFonts w:ascii="Verdana" w:eastAsia="Times New Roman" w:hAnsi="Verdana" w:cs="Times New Roman"/>
+          <w:b/>
+          <w:color w:val="000000"/>
+          <w:sz w:val="18"/>
+          <w:szCs w:val="18"/>
+          <w:lang w:eastAsia="en-CA"/>
+        </w:rPr>
+      </w:pPr>
+      <w:r>
+        <w:rPr>
+          <w:rFonts w:ascii="Verdana" w:eastAsia="Times New Roman" w:hAnsi="Verdana" w:cs="Times New Roman"/>
+          <w:b/>
+          <w:color w:val="000000"/>
+          <w:sz w:val="18"/>
+          <w:szCs w:val="18"/>
+          <w:lang w:eastAsia="en-CA"/>
+        </w:rPr>
+        <w:t>a clear topic that is readily apparent on the home page;</w:t>
+      </w:r>
+    </w:p>
+    <w:p>
+      <w:pPr>
+        <w:spacing w:before="100" w:beforeAutospacing="1" w:after="100" w:afterAutospacing="1" w:line="252" w:lineRule="atLeast"/>
+        <w:ind w:left="720"/>
+        <w:rPr>
+          <w:rFonts w:ascii="Verdana" w:eastAsia="Times New Roman" w:hAnsi="Verdana" w:cs="Times New Roman"/>
+          <w:color w:val="000000"/>
+          <w:sz w:val="18"/>
+          <w:szCs w:val="18"/>
+          <w:lang w:eastAsia="en-CA"/>
+        </w:rPr>
+      </w:pPr>
+      <w:r>
+        <w:rPr>
+          <w:rFonts w:ascii="Verdana" w:eastAsia="Times New Roman" w:hAnsi="Verdana" w:cs="Times New Roman"/>
+          <w:color w:val="000000"/>
+          <w:sz w:val="18"/>
+          <w:szCs w:val="18"/>
+          <w:lang w:eastAsia="en-CA"/>
+        </w:rPr>
+        <w:t>My topic is clearly identified in the main page; all my project is a tutorial for the MEAN Stack development but u</w:t>
+      </w:r>
+      <w:r>
+        <w:rPr>
+          <w:rFonts w:ascii="Verdana" w:eastAsia="Times New Roman" w:hAnsi="Verdana" w:cs="Times New Roman"/>
+          <w:color w:val="000000"/>
+          <w:sz w:val="18"/>
+          <w:szCs w:val="18"/>
+          <w:lang w:eastAsia="en-CA"/>
+        </w:rPr>
+        <w:t>nfortunately, I am not able to finish this tutorial until the due date of my final project, but I will keep adding here according to my studies</w:t>
+      </w:r>
+      <w:r>
+        <w:rPr>
+          <w:rFonts w:ascii="Verdana" w:eastAsia="Times New Roman" w:hAnsi="Verdana" w:cs="Times New Roman"/>
+          <w:color w:val="000000"/>
+          <w:sz w:val="18"/>
+          <w:szCs w:val="18"/>
+          <w:lang w:eastAsia="en-CA"/>
+        </w:rPr>
+        <w:t xml:space="preserve"> and I did as much as I could</w:t>
+      </w:r>
+      <w:r>
+        <w:rPr>
+          <w:rFonts w:ascii="Verdana" w:eastAsia="Times New Roman" w:hAnsi="Verdana" w:cs="Times New Roman"/>
+          <w:color w:val="000000"/>
+          <w:sz w:val="18"/>
+          <w:szCs w:val="18"/>
+          <w:lang w:eastAsia="en-CA"/>
+        </w:rPr>
+        <w:t>.</w:t>
+      </w:r>
+    </w:p>
+    <w:p>
+      <w:pPr>
+        <w:numPr>
+          <w:ilvl w:val="0"/>
+          <w:numId w:val="2"/>
+        </w:numPr>
+        <w:spacing w:before="100" w:beforeAutospacing="1" w:after="100" w:afterAutospacing="1" w:line="252" w:lineRule="atLeast"/>
+        <w:rPr>
+          <w:rFonts w:ascii="Verdana" w:eastAsia="Times New Roman" w:hAnsi="Verdana" w:cs="Times New Roman"/>
+          <w:b/>
+          <w:color w:val="000000"/>
+          <w:sz w:val="18"/>
+          <w:szCs w:val="18"/>
+          <w:lang w:eastAsia="en-CA"/>
+        </w:rPr>
+      </w:pPr>
+      <w:r>
+        <w:rPr>
+          <w:rFonts w:ascii="Verdana" w:eastAsia="Times New Roman" w:hAnsi="Verdana" w:cs="Times New Roman"/>
+          <w:b/>
+          <w:color w:val="000000"/>
+          <w:sz w:val="18"/>
+          <w:szCs w:val="18"/>
+          <w:lang w:eastAsia="en-CA"/>
+        </w:rPr>
+        <w:t>a "clickable" site map or site index (i.e., supplemental navigation);</w:t>
+      </w:r>
+      <w:r>
+        <w:rPr>
+          <w:rFonts w:ascii="Verdana" w:eastAsia="Times New Roman" w:hAnsi="Verdana" w:cs="Times New Roman"/>
+          <w:b/>
+          <w:color w:val="000000"/>
+          <w:sz w:val="18"/>
+          <w:szCs w:val="18"/>
+          <w:lang w:eastAsia="en-CA"/>
+        </w:rPr>
+        <w:t> </w:t>
+      </w:r>
+      <w:r>
+        <w:rPr>
+          <w:rFonts w:ascii="Verdana" w:eastAsia="Times New Roman" w:hAnsi="Verdana" w:cs="Times New Roman"/>
+          <w:b/>
+          <w:bCs/>
+          <w:color w:val="000000"/>
+          <w:sz w:val="18"/>
+          <w:szCs w:val="18"/>
+          <w:lang w:eastAsia="en-CA"/>
+        </w:rPr>
+        <w:t>Note: this should be a separate page - it is not your navigation menu;</w:t>
+      </w:r>
+    </w:p>
+    <w:p>
+      <w:pPr>
+        <w:spacing w:before="100" w:beforeAutospacing="1" w:after="100" w:afterAutospacing="1" w:line="252" w:lineRule="atLeast"/>
+        <w:ind w:left="720"/>
+        <w:rPr>
+          <w:rFonts w:ascii="Verdana" w:eastAsia="Times New Roman" w:hAnsi="Verdana" w:cs="Times New Roman"/>
+          <w:color w:val="000000"/>
+          <w:sz w:val="18"/>
+          <w:szCs w:val="18"/>
+          <w:lang w:eastAsia="en-CA"/>
+        </w:rPr>
+      </w:pPr>
+      <w:r>
+        <w:rPr>
+          <w:rFonts w:ascii="Verdana" w:eastAsia="Times New Roman" w:hAnsi="Verdana" w:cs="Times New Roman"/>
+          <w:color w:val="000000"/>
+          <w:sz w:val="18"/>
+          <w:szCs w:val="18"/>
+          <w:lang w:eastAsia="en-CA"/>
+        </w:rPr>
+        <w:t>The site map can be found in the top menu last item</w:t>
+      </w:r>
+      <w:r>
+        <w:rPr>
+          <w:rFonts w:ascii="Verdana" w:eastAsia="Times New Roman" w:hAnsi="Verdana" w:cs="Times New Roman"/>
+          <w:color w:val="000000"/>
+          <w:sz w:val="18"/>
+          <w:szCs w:val="18"/>
+          <w:lang w:eastAsia="en-CA"/>
+        </w:rPr>
+        <w:t xml:space="preserve"> and at the bottom left side</w:t>
+      </w:r>
+      <w:r>
+        <w:rPr>
+          <w:rFonts w:ascii="Verdana" w:eastAsia="Times New Roman" w:hAnsi="Verdana" w:cs="Times New Roman"/>
+          <w:color w:val="000000"/>
+          <w:sz w:val="18"/>
+          <w:szCs w:val="18"/>
+          <w:lang w:eastAsia="en-CA"/>
+        </w:rPr>
+        <w:t xml:space="preserve"> in any page of the web site.</w:t>
+      </w:r>
+    </w:p>
+    <w:p>
+      <w:pPr>
+        <w:spacing w:before="100" w:beforeAutospacing="1" w:after="100" w:afterAutospacing="1" w:line="252" w:lineRule="atLeast"/>
+        <w:ind w:left="720"/>
+        <w:rPr>
+          <w:rFonts w:ascii="Verdana" w:eastAsia="Times New Roman" w:hAnsi="Verdana" w:cs="Times New Roman"/>
+          <w:color w:val="000000"/>
+          <w:sz w:val="18"/>
+          <w:szCs w:val="18"/>
+          <w:lang w:eastAsia="en-CA"/>
+        </w:rPr>
+      </w:pPr>
+      <w:hyperlink r:id="rId6" w:history="1">
         <w:r>
           <w:rPr>
             <w:rStyle w:val="Hyperlink"/>
@@ -491,8 +757,129 @@
             <w:szCs w:val="18"/>
             <w:lang w:eastAsia="en-CA"/>
           </w:rPr>
-          <w:t>/</w:t>
+          <w:t>http://students.bcitdev.com/A00992498/assignments/final/site-map.html</w:t>
         </w:r>
+      </w:hyperlink>
+      <w:r>
+        <w:rPr>
+          <w:rFonts w:ascii="Verdana" w:eastAsia="Times New Roman" w:hAnsi="Verdana" w:cs="Times New Roman"/>
+          <w:color w:val="000000"/>
+          <w:sz w:val="18"/>
+          <w:szCs w:val="18"/>
+          <w:lang w:eastAsia="en-CA"/>
+        </w:rPr>
+        <w:t>).</w:t>
+      </w:r>
+    </w:p>
+    <w:p>
+      <w:pPr>
+        <w:spacing w:before="100" w:beforeAutospacing="1" w:after="100" w:afterAutospacing="1" w:line="252" w:lineRule="atLeast"/>
+        <w:ind w:left="720"/>
+        <w:rPr>
+          <w:rFonts w:ascii="Verdana" w:eastAsia="Times New Roman" w:hAnsi="Verdana" w:cs="Times New Roman"/>
+          <w:color w:val="000000"/>
+          <w:sz w:val="18"/>
+          <w:szCs w:val="18"/>
+          <w:lang w:eastAsia="en-CA"/>
+        </w:rPr>
+      </w:pPr>
+    </w:p>
+    <w:p>
+      <w:pPr>
+        <w:spacing w:before="100" w:beforeAutospacing="1" w:after="100" w:afterAutospacing="1" w:line="252" w:lineRule="atLeast"/>
+        <w:ind w:left="720"/>
+        <w:rPr>
+          <w:rFonts w:ascii="Verdana" w:eastAsia="Times New Roman" w:hAnsi="Verdana" w:cs="Times New Roman"/>
+          <w:color w:val="000000"/>
+          <w:sz w:val="18"/>
+          <w:szCs w:val="18"/>
+          <w:lang w:eastAsia="en-CA"/>
+        </w:rPr>
+      </w:pPr>
+    </w:p>
+    <w:p>
+      <w:pPr>
+        <w:numPr>
+          <w:ilvl w:val="0"/>
+          <w:numId w:val="2"/>
+        </w:numPr>
+        <w:spacing w:before="100" w:beforeAutospacing="1" w:after="100" w:afterAutospacing="1" w:line="252" w:lineRule="atLeast"/>
+        <w:rPr>
+          <w:rFonts w:ascii="Verdana" w:eastAsia="Times New Roman" w:hAnsi="Verdana" w:cs="Times New Roman"/>
+          <w:b/>
+          <w:color w:val="000000"/>
+          <w:sz w:val="18"/>
+          <w:szCs w:val="18"/>
+          <w:lang w:eastAsia="en-CA"/>
+        </w:rPr>
+      </w:pPr>
+      <w:r>
+        <w:rPr>
+          <w:rFonts w:ascii="Verdana" w:eastAsia="Times New Roman" w:hAnsi="Verdana" w:cs="Times New Roman"/>
+          <w:b/>
+          <w:color w:val="000000"/>
+          <w:sz w:val="18"/>
+          <w:szCs w:val="18"/>
+          <w:lang w:eastAsia="en-CA"/>
+        </w:rPr>
+        <w:t>at least 5 images (text header, buttons, photos, etc.);</w:t>
+      </w:r>
+    </w:p>
+    <w:p>
+      <w:pPr>
+        <w:spacing w:before="100" w:beforeAutospacing="1" w:after="100" w:afterAutospacing="1" w:line="252" w:lineRule="atLeast"/>
+        <w:ind w:left="720"/>
+        <w:rPr>
+          <w:rFonts w:ascii="Verdana" w:eastAsia="Times New Roman" w:hAnsi="Verdana" w:cs="Times New Roman"/>
+          <w:color w:val="000000"/>
+          <w:sz w:val="18"/>
+          <w:szCs w:val="18"/>
+          <w:lang w:eastAsia="en-CA"/>
+        </w:rPr>
+      </w:pPr>
+      <w:r>
+        <w:rPr>
+          <w:rFonts w:ascii="Verdana" w:eastAsia="Times New Roman" w:hAnsi="Verdana" w:cs="Times New Roman"/>
+          <w:color w:val="000000"/>
+          <w:sz w:val="18"/>
+          <w:szCs w:val="18"/>
+          <w:lang w:eastAsia="en-CA"/>
+        </w:rPr>
+        <w:t>In the main page 4 images can be already found. In the MongoDB and Node.js installation section more images were used for the tutorial.</w:t>
+      </w:r>
+    </w:p>
+    <w:p>
+      <w:pPr>
+        <w:spacing w:before="100" w:beforeAutospacing="1" w:after="100" w:afterAutospacing="1" w:line="252" w:lineRule="atLeast"/>
+        <w:ind w:left="720"/>
+      </w:pPr>
+      <w:r>
+        <w:rPr>
+          <w:rFonts w:ascii="Verdana" w:eastAsia="Times New Roman" w:hAnsi="Verdana" w:cs="Times New Roman"/>
+          <w:color w:val="000000"/>
+          <w:sz w:val="18"/>
+          <w:szCs w:val="18"/>
+          <w:lang w:eastAsia="en-CA"/>
+        </w:rPr>
+        <w:t>Pages:</w:t>
+      </w:r>
+      <w:r>
+        <w:t xml:space="preserve"> </w:t>
+      </w:r>
+    </w:p>
+    <w:p>
+      <w:pPr>
+        <w:spacing w:before="100" w:beforeAutospacing="1" w:after="100" w:afterAutospacing="1" w:line="252" w:lineRule="atLeast"/>
+        <w:ind w:left="720"/>
+        <w:rPr>
+          <w:rStyle w:val="Hyperlink"/>
+          <w:rFonts w:ascii="Verdana" w:eastAsia="Times New Roman" w:hAnsi="Verdana" w:cs="Times New Roman"/>
+          <w:sz w:val="18"/>
+          <w:szCs w:val="18"/>
+          <w:lang w:eastAsia="en-CA"/>
+        </w:rPr>
+      </w:pPr>
+      <w:hyperlink r:id="rId7" w:history="1">
         <w:r>
           <w:rPr>
             <w:rStyle w:val="Hyperlink"/>
@@ -501,49 +888,72 @@
             <w:szCs w:val="18"/>
             <w:lang w:eastAsia="en-CA"/>
           </w:rPr>
-          <w:t>assignments/final/site-map.html</w:t>
+          <w:t>http://students.bcitdev.com/A00992498/assignments/final/</w:t>
         </w:r>
       </w:hyperlink>
-      <w:r>
-        <w:rPr>
-          <w:rFonts w:ascii="Verdana" w:eastAsia="Times New Roman" w:hAnsi="Verdana" w:cs="Times New Roman"/>
-          <w:color w:val="000000"/>
-          <w:sz w:val="18"/>
-          <w:szCs w:val="18"/>
-          <w:lang w:eastAsia="en-CA"/>
-        </w:rPr>
-        <w:t>)</w:t>
-      </w:r>
-      <w:r>
-        <w:rPr>
-          <w:rFonts w:ascii="Verdana" w:eastAsia="Times New Roman" w:hAnsi="Verdana" w:cs="Times New Roman"/>
-          <w:color w:val="000000"/>
-          <w:sz w:val="18"/>
-          <w:szCs w:val="18"/>
-          <w:lang w:eastAsia="en-CA"/>
-        </w:rPr>
-        <w:t>.</w:t>
-      </w:r>
-      <w:r>
-        <w:rPr>
-          <w:rFonts w:ascii="Verdana" w:eastAsia="Times New Roman" w:hAnsi="Verdana" w:cs="Times New Roman"/>
-          <w:color w:val="000000"/>
-          <w:sz w:val="18"/>
-          <w:szCs w:val="18"/>
-          <w:lang w:eastAsia="en-CA"/>
-        </w:rPr>
-        <w:t xml:space="preserve"> </w:t>
-      </w:r>
-      <w:r>
-        <w:rPr>
-          <w:rFonts w:ascii="Verdana" w:eastAsia="Times New Roman" w:hAnsi="Verdana" w:cs="Times New Roman"/>
-          <w:color w:val="000000"/>
-          <w:sz w:val="18"/>
-          <w:szCs w:val="18"/>
-          <w:lang w:eastAsia="en-CA"/>
-        </w:rPr>
-        <w:t>Excepted the Home, About and Site Map page all others all interlinked at the end of the page. Since it is a tutorial, for each section there is a link for the next lesson.</w:t>
-      </w:r>
+    </w:p>
+    <w:p>
+      <w:pPr>
+        <w:spacing w:before="100" w:beforeAutospacing="1" w:after="100" w:afterAutospacing="1" w:line="252" w:lineRule="atLeast"/>
+        <w:ind w:left="720"/>
+        <w:rPr>
+          <w:rFonts w:ascii="Verdana" w:eastAsia="Times New Roman" w:hAnsi="Verdana" w:cs="Times New Roman"/>
+          <w:color w:val="000000"/>
+          <w:sz w:val="18"/>
+          <w:szCs w:val="18"/>
+          <w:lang w:eastAsia="en-CA"/>
+        </w:rPr>
+      </w:pPr>
+      <w:hyperlink r:id="rId8" w:history="1">
+        <w:r>
+          <w:rPr>
+            <w:rStyle w:val="Hyperlink"/>
+            <w:rFonts w:ascii="Verdana" w:eastAsia="Times New Roman" w:hAnsi="Verdana" w:cs="Times New Roman"/>
+            <w:sz w:val="18"/>
+            <w:szCs w:val="18"/>
+            <w:lang w:eastAsia="en-CA"/>
+          </w:rPr>
+          <w:t>http://students.bcitdev.com/A00992498/assignments/final/mongodb/installation.html</w:t>
+        </w:r>
+      </w:hyperlink>
+    </w:p>
+    <w:p>
+      <w:pPr>
+        <w:spacing w:before="100" w:beforeAutospacing="1" w:after="100" w:afterAutospacing="1" w:line="252" w:lineRule="atLeast"/>
+        <w:ind w:left="720"/>
+        <w:rPr>
+          <w:rFonts w:ascii="Verdana" w:eastAsia="Times New Roman" w:hAnsi="Verdana" w:cs="Times New Roman"/>
+          <w:color w:val="000000"/>
+          <w:sz w:val="18"/>
+          <w:szCs w:val="18"/>
+          <w:lang w:eastAsia="en-CA"/>
+        </w:rPr>
+      </w:pPr>
+      <w:hyperlink r:id="rId9" w:history="1">
+        <w:r>
+          <w:rPr>
+            <w:rStyle w:val="Hyperlink"/>
+            <w:rFonts w:ascii="Verdana" w:eastAsia="Times New Roman" w:hAnsi="Verdana" w:cs="Times New Roman"/>
+            <w:sz w:val="18"/>
+            <w:szCs w:val="18"/>
+            <w:lang w:eastAsia="en-CA"/>
+          </w:rPr>
+          <w:t>http://students.bcitdev.com/A00992498/assignments/final/nodejs/installation.html</w:t>
+        </w:r>
+      </w:hyperlink>
+    </w:p>
+    <w:p>
+      <w:pPr>
+        <w:spacing w:before="100" w:beforeAutospacing="1" w:after="100" w:afterAutospacing="1" w:line="252" w:lineRule="atLeast"/>
+        <w:ind w:left="720"/>
+        <w:rPr>
+          <w:rFonts w:ascii="Verdana" w:eastAsia="Times New Roman" w:hAnsi="Verdana" w:cs="Times New Roman"/>
+          <w:color w:val="000000"/>
+          <w:sz w:val="18"/>
+          <w:szCs w:val="18"/>
+          <w:lang w:eastAsia="en-CA"/>
+        </w:rPr>
+      </w:pPr>
     </w:p>
     <w:p>
       <w:pPr>
@@ -570,225 +980,6 @@
           <w:szCs w:val="18"/>
           <w:lang w:eastAsia="en-CA"/>
         </w:rPr>
-        <w:t>a clear topic that is readily apparent on the home page;</w:t>
-      </w:r>
-    </w:p>
-    <w:p>
-      <w:pPr>
-        <w:spacing w:before="100" w:beforeAutospacing="1" w:after="100" w:afterAutospacing="1" w:line="252" w:lineRule="atLeast"/>
-        <w:ind w:left="720"/>
-        <w:rPr>
-          <w:rFonts w:ascii="Verdana" w:eastAsia="Times New Roman" w:hAnsi="Verdana" w:cs="Times New Roman"/>
-          <w:color w:val="000000"/>
-          <w:sz w:val="18"/>
-          <w:szCs w:val="18"/>
-          <w:lang w:eastAsia="en-CA"/>
-        </w:rPr>
-      </w:pPr>
-      <w:r>
-        <w:rPr>
-          <w:rFonts w:ascii="Verdana" w:eastAsia="Times New Roman" w:hAnsi="Verdana" w:cs="Times New Roman"/>
-          <w:color w:val="000000"/>
-          <w:sz w:val="18"/>
-          <w:szCs w:val="18"/>
-          <w:lang w:eastAsia="en-CA"/>
-        </w:rPr>
-        <w:t>My topic is clearly identified in the main page; all my project is a tutorial for the MEAN Stack development but u</w:t>
-      </w:r>
-      <w:r>
-        <w:rPr>
-          <w:rFonts w:ascii="Verdana" w:eastAsia="Times New Roman" w:hAnsi="Verdana" w:cs="Times New Roman"/>
-          <w:color w:val="000000"/>
-          <w:sz w:val="18"/>
-          <w:szCs w:val="18"/>
-          <w:lang w:eastAsia="en-CA"/>
-        </w:rPr>
-        <w:t>nfortunately, I am not able to finish this tutorial until the due date of my final project, but I will keep adding here according to my studies</w:t>
-      </w:r>
-      <w:r>
-        <w:rPr>
-          <w:rFonts w:ascii="Verdana" w:eastAsia="Times New Roman" w:hAnsi="Verdana" w:cs="Times New Roman"/>
-          <w:color w:val="000000"/>
-          <w:sz w:val="18"/>
-          <w:szCs w:val="18"/>
-          <w:lang w:eastAsia="en-CA"/>
-        </w:rPr>
-        <w:t xml:space="preserve"> and I did as much as I could</w:t>
-      </w:r>
-      <w:r>
-        <w:rPr>
-          <w:rFonts w:ascii="Verdana" w:eastAsia="Times New Roman" w:hAnsi="Verdana" w:cs="Times New Roman"/>
-          <w:color w:val="000000"/>
-          <w:sz w:val="18"/>
-          <w:szCs w:val="18"/>
-          <w:lang w:eastAsia="en-CA"/>
-        </w:rPr>
-        <w:t>.</w:t>
-      </w:r>
-    </w:p>
-    <w:p>
-      <w:pPr>
-        <w:numPr>
-          <w:ilvl w:val="0"/>
-          <w:numId w:val="2"/>
-        </w:numPr>
-        <w:spacing w:before="100" w:beforeAutospacing="1" w:after="100" w:afterAutospacing="1" w:line="252" w:lineRule="atLeast"/>
-        <w:rPr>
-          <w:rFonts w:ascii="Verdana" w:eastAsia="Times New Roman" w:hAnsi="Verdana" w:cs="Times New Roman"/>
-          <w:b/>
-          <w:color w:val="000000"/>
-          <w:sz w:val="18"/>
-          <w:szCs w:val="18"/>
-          <w:lang w:eastAsia="en-CA"/>
-        </w:rPr>
-      </w:pPr>
-      <w:r>
-        <w:rPr>
-          <w:rFonts w:ascii="Verdana" w:eastAsia="Times New Roman" w:hAnsi="Verdana" w:cs="Times New Roman"/>
-          <w:b/>
-          <w:color w:val="000000"/>
-          <w:sz w:val="18"/>
-          <w:szCs w:val="18"/>
-          <w:lang w:eastAsia="en-CA"/>
-        </w:rPr>
-        <w:t>a "clickable" site map or site index (i.e., supplemental navigation);</w:t>
-      </w:r>
-      <w:r>
-        <w:rPr>
-          <w:rFonts w:ascii="Verdana" w:eastAsia="Times New Roman" w:hAnsi="Verdana" w:cs="Times New Roman"/>
-          <w:b/>
-          <w:color w:val="000000"/>
-          <w:sz w:val="18"/>
-          <w:szCs w:val="18"/>
-          <w:lang w:eastAsia="en-CA"/>
-        </w:rPr>
-        <w:t> </w:t>
-      </w:r>
-      <w:r>
-        <w:rPr>
-          <w:rFonts w:ascii="Verdana" w:eastAsia="Times New Roman" w:hAnsi="Verdana" w:cs="Times New Roman"/>
-          <w:b/>
-          <w:bCs/>
-          <w:color w:val="000000"/>
-          <w:sz w:val="18"/>
-          <w:szCs w:val="18"/>
-          <w:lang w:eastAsia="en-CA"/>
-        </w:rPr>
-        <w:t>Note: this should be a separate page - it is not your navigation menu;</w:t>
-      </w:r>
-    </w:p>
-    <w:p>
-      <w:pPr>
-        <w:spacing w:before="100" w:beforeAutospacing="1" w:after="100" w:afterAutospacing="1" w:line="252" w:lineRule="atLeast"/>
-        <w:ind w:left="720"/>
-        <w:rPr>
-          <w:rFonts w:ascii="Verdana" w:eastAsia="Times New Roman" w:hAnsi="Verdana" w:cs="Times New Roman"/>
-          <w:color w:val="000000"/>
-          <w:sz w:val="18"/>
-          <w:szCs w:val="18"/>
-          <w:lang w:eastAsia="en-CA"/>
-        </w:rPr>
-      </w:pPr>
-      <w:r>
-        <w:rPr>
-          <w:rFonts w:ascii="Verdana" w:eastAsia="Times New Roman" w:hAnsi="Verdana" w:cs="Times New Roman"/>
-          <w:color w:val="000000"/>
-          <w:sz w:val="18"/>
-          <w:szCs w:val="18"/>
-          <w:lang w:eastAsia="en-CA"/>
-        </w:rPr>
-        <w:t>The site map can be found in the top menu last item in any page of the web site.</w:t>
-      </w:r>
-    </w:p>
-    <w:p>
-      <w:pPr>
-        <w:numPr>
-          <w:ilvl w:val="0"/>
-          <w:numId w:val="2"/>
-        </w:numPr>
-        <w:spacing w:before="100" w:beforeAutospacing="1" w:after="100" w:afterAutospacing="1" w:line="252" w:lineRule="atLeast"/>
-        <w:rPr>
-          <w:rFonts w:ascii="Verdana" w:eastAsia="Times New Roman" w:hAnsi="Verdana" w:cs="Times New Roman"/>
-          <w:b/>
-          <w:color w:val="000000"/>
-          <w:sz w:val="18"/>
-          <w:szCs w:val="18"/>
-          <w:lang w:eastAsia="en-CA"/>
-        </w:rPr>
-      </w:pPr>
-      <w:r>
-        <w:rPr>
-          <w:rFonts w:ascii="Verdana" w:eastAsia="Times New Roman" w:hAnsi="Verdana" w:cs="Times New Roman"/>
-          <w:b/>
-          <w:color w:val="000000"/>
-          <w:sz w:val="18"/>
-          <w:szCs w:val="18"/>
-          <w:lang w:eastAsia="en-CA"/>
-        </w:rPr>
-        <w:t>at least 5 images (text header, buttons, photos, etc.);</w:t>
-      </w:r>
-    </w:p>
-    <w:p>
-      <w:pPr>
-        <w:spacing w:before="100" w:beforeAutospacing="1" w:after="100" w:afterAutospacing="1" w:line="252" w:lineRule="atLeast"/>
-        <w:ind w:left="720"/>
-        <w:rPr>
-          <w:rFonts w:ascii="Verdana" w:eastAsia="Times New Roman" w:hAnsi="Verdana" w:cs="Times New Roman"/>
-          <w:color w:val="000000"/>
-          <w:sz w:val="18"/>
-          <w:szCs w:val="18"/>
-          <w:lang w:eastAsia="en-CA"/>
-        </w:rPr>
-      </w:pPr>
-      <w:r>
-        <w:rPr>
-          <w:rFonts w:ascii="Verdana" w:eastAsia="Times New Roman" w:hAnsi="Verdana" w:cs="Times New Roman"/>
-          <w:color w:val="000000"/>
-          <w:sz w:val="18"/>
-          <w:szCs w:val="18"/>
-          <w:lang w:eastAsia="en-CA"/>
-        </w:rPr>
-        <w:t>In the main page 4 images can be already found. In the MongoDB and Node.js installation section more images were used for the tutorial.</w:t>
-      </w:r>
-    </w:p>
-    <w:p>
-      <w:pPr>
-        <w:spacing w:before="100" w:beforeAutospacing="1" w:after="100" w:afterAutospacing="1" w:line="252" w:lineRule="atLeast"/>
-        <w:ind w:left="720"/>
-        <w:rPr>
-          <w:rFonts w:ascii="Verdana" w:eastAsia="Times New Roman" w:hAnsi="Verdana" w:cs="Times New Roman"/>
-          <w:color w:val="000000"/>
-          <w:sz w:val="18"/>
-          <w:szCs w:val="18"/>
-          <w:lang w:eastAsia="en-CA"/>
-        </w:rPr>
-      </w:pPr>
-    </w:p>
-    <w:p>
-      <w:pPr>
-        <w:numPr>
-          <w:ilvl w:val="0"/>
-          <w:numId w:val="2"/>
-        </w:numPr>
-        <w:spacing w:before="100" w:beforeAutospacing="1" w:after="100" w:afterAutospacing="1" w:line="252" w:lineRule="atLeast"/>
-        <w:rPr>
-          <w:rFonts w:ascii="Verdana" w:eastAsia="Times New Roman" w:hAnsi="Verdana" w:cs="Times New Roman"/>
-          <w:b/>
-          <w:color w:val="000000"/>
-          <w:sz w:val="18"/>
-          <w:szCs w:val="18"/>
-          <w:lang w:eastAsia="en-CA"/>
-        </w:rPr>
-      </w:pPr>
-      <w:r>
-        <w:rPr>
-          <w:rFonts w:ascii="Verdana" w:eastAsia="Times New Roman" w:hAnsi="Verdana" w:cs="Times New Roman"/>
-          <w:b/>
-          <w:color w:val="000000"/>
-          <w:sz w:val="18"/>
-          <w:szCs w:val="18"/>
-          <w:lang w:eastAsia="en-CA"/>
-        </w:rPr>
         <w:t>tables, either for layout purposes or as part of content;</w:t>
       </w:r>
     </w:p>
@@ -920,7 +1111,7 @@
           <w:lang w:eastAsia="en-CA"/>
         </w:rPr>
       </w:pPr>
-      <w:hyperlink r:id="rId6" w:history="1">
+      <w:hyperlink r:id="rId10" w:history="1">
         <w:r>
           <w:rPr>
             <w:rStyle w:val="Hyperlink"/>
@@ -938,14 +1129,14 @@
         <w:spacing w:before="100" w:beforeAutospacing="1" w:after="100" w:afterAutospacing="1" w:line="252" w:lineRule="atLeast"/>
         <w:ind w:left="720"/>
         <w:rPr>
-          <w:rFonts w:ascii="Verdana" w:eastAsia="Times New Roman" w:hAnsi="Verdana" w:cs="Times New Roman"/>
-          <w:color w:val="000000"/>
-          <w:sz w:val="18"/>
-          <w:szCs w:val="18"/>
-          <w:lang w:eastAsia="en-CA"/>
-        </w:rPr>
-      </w:pPr>
-      <w:hyperlink r:id="rId7" w:history="1">
+          <w:rStyle w:val="Hyperlink"/>
+          <w:rFonts w:ascii="Verdana" w:eastAsia="Times New Roman" w:hAnsi="Verdana" w:cs="Times New Roman"/>
+          <w:sz w:val="18"/>
+          <w:szCs w:val="18"/>
+          <w:lang w:eastAsia="en-CA"/>
+        </w:rPr>
+      </w:pPr>
+      <w:hyperlink r:id="rId11" w:history="1">
         <w:r>
           <w:rPr>
             <w:rStyle w:val="Hyperlink"/>
@@ -960,6 +1151,19 @@
     </w:p>
     <w:p>
       <w:pPr>
+        <w:spacing w:before="100" w:beforeAutospacing="1" w:after="100" w:afterAutospacing="1" w:line="252" w:lineRule="atLeast"/>
+        <w:ind w:left="720"/>
+        <w:rPr>
+          <w:rFonts w:ascii="Verdana" w:eastAsia="Times New Roman" w:hAnsi="Verdana" w:cs="Times New Roman"/>
+          <w:color w:val="000000"/>
+          <w:sz w:val="18"/>
+          <w:szCs w:val="18"/>
+          <w:lang w:eastAsia="en-CA"/>
+        </w:rPr>
+      </w:pPr>
+    </w:p>
+    <w:p>
+      <w:pPr>
         <w:numPr>
           <w:ilvl w:val="0"/>
           <w:numId w:val="2"/>
@@ -1006,8 +1210,105 @@
           <w:szCs w:val="18"/>
           <w:lang w:eastAsia="en-CA"/>
         </w:rPr>
-        <w:t>In the main page the first sentence is highlighted using CSS and the h1,h2,h3 also use the CSS for presentation.</w:t>
-      </w:r>
+        <w:t>In the main page the first sentence is highlighted using CSS and the h</w:t>
+      </w:r>
+      <w:proofErr w:type="gramStart"/>
+      <w:r>
+        <w:rPr>
+          <w:rFonts w:ascii="Verdana" w:eastAsia="Times New Roman" w:hAnsi="Verdana" w:cs="Times New Roman"/>
+          <w:color w:val="000000"/>
+          <w:sz w:val="18"/>
+          <w:szCs w:val="18"/>
+          <w:lang w:eastAsia="en-CA"/>
+        </w:rPr>
+        <w:t>1,h</w:t>
+      </w:r>
+      <w:proofErr w:type="gramEnd"/>
+      <w:r>
+        <w:rPr>
+          <w:rFonts w:ascii="Verdana" w:eastAsia="Times New Roman" w:hAnsi="Verdana" w:cs="Times New Roman"/>
+          <w:color w:val="000000"/>
+          <w:sz w:val="18"/>
+          <w:szCs w:val="18"/>
+          <w:lang w:eastAsia="en-CA"/>
+        </w:rPr>
+        <w:t>2,h3 also use the CSS for presentation.</w:t>
+      </w:r>
+      <w:r>
+        <w:rPr>
+          <w:rFonts w:ascii="Verdana" w:eastAsia="Times New Roman" w:hAnsi="Verdana" w:cs="Times New Roman"/>
+          <w:color w:val="000000"/>
+          <w:sz w:val="18"/>
+          <w:szCs w:val="18"/>
+          <w:lang w:eastAsia="en-CA"/>
+        </w:rPr>
+        <w:t xml:space="preserve"> I also used a font from google called </w:t>
+      </w:r>
+      <w:r>
+        <w:rPr>
+          <w:rFonts w:ascii="Verdana" w:eastAsia="Times New Roman" w:hAnsi="Verdana" w:cs="Times New Roman"/>
+          <w:color w:val="000000"/>
+          <w:sz w:val="18"/>
+          <w:szCs w:val="18"/>
+          <w:lang w:eastAsia="en-CA"/>
+        </w:rPr>
+        <w:t>Ubuntu</w:t>
+      </w:r>
+      <w:r>
+        <w:rPr>
+          <w:rFonts w:ascii="Verdana" w:eastAsia="Times New Roman" w:hAnsi="Verdana" w:cs="Times New Roman"/>
+          <w:color w:val="000000"/>
+          <w:sz w:val="18"/>
+          <w:szCs w:val="18"/>
+          <w:lang w:eastAsia="en-CA"/>
+        </w:rPr>
+        <w:t xml:space="preserve"> (</w:t>
+      </w:r>
+      <w:hyperlink r:id="rId12" w:history="1">
+        <w:r>
+          <w:rPr>
+            <w:rStyle w:val="Hyperlink"/>
+            <w:rFonts w:ascii="Verdana" w:eastAsia="Times New Roman" w:hAnsi="Verdana" w:cs="Times New Roman"/>
+            <w:sz w:val="18"/>
+            <w:szCs w:val="18"/>
+            <w:lang w:eastAsia="en-CA"/>
+          </w:rPr>
+          <w:t>https://www.google.com/fonts/specimen/Ubuntu</w:t>
+        </w:r>
+      </w:hyperlink>
+      <w:r>
+        <w:rPr>
+          <w:rFonts w:ascii="Verdana" w:eastAsia="Times New Roman" w:hAnsi="Verdana" w:cs="Times New Roman"/>
+          <w:color w:val="000000"/>
+          <w:sz w:val="18"/>
+          <w:szCs w:val="18"/>
+          <w:lang w:eastAsia="en-CA"/>
+        </w:rPr>
+        <w:t>)</w:t>
+      </w:r>
+      <w:r>
+        <w:rPr>
+          <w:rFonts w:ascii="Verdana" w:eastAsia="Times New Roman" w:hAnsi="Verdana" w:cs="Times New Roman"/>
+          <w:color w:val="000000"/>
+          <w:sz w:val="18"/>
+          <w:szCs w:val="18"/>
+          <w:lang w:eastAsia="en-CA"/>
+        </w:rPr>
+        <w:t xml:space="preserve"> in all pages.</w:t>
+      </w:r>
+    </w:p>
+    <w:p>
+      <w:pPr>
+        <w:spacing w:before="100" w:beforeAutospacing="1" w:after="100" w:afterAutospacing="1" w:line="252" w:lineRule="atLeast"/>
+        <w:ind w:left="720"/>
+        <w:rPr>
+          <w:rFonts w:ascii="Verdana" w:eastAsia="Times New Roman" w:hAnsi="Verdana" w:cs="Times New Roman"/>
+          <w:color w:val="000000"/>
+          <w:sz w:val="18"/>
+          <w:szCs w:val="18"/>
+          <w:lang w:eastAsia="en-CA"/>
+        </w:rPr>
+      </w:pPr>
     </w:p>
     <w:p>
       <w:pPr>
@@ -1087,7 +1388,27 @@
           <w:szCs w:val="18"/>
           <w:lang w:eastAsia="en-CA"/>
         </w:rPr>
-        <w:t xml:space="preserve">n the About page of the project and it is used to </w:t>
+        <w:t>n the About page of the project and it</w:t>
+      </w:r>
+      <w:r>
+        <w:rPr>
+          <w:rFonts w:ascii="Verdana" w:eastAsia="Times New Roman" w:hAnsi="Verdana" w:cs="Times New Roman"/>
+          <w:color w:val="000000"/>
+          <w:sz w:val="18"/>
+          <w:szCs w:val="18"/>
+          <w:lang w:eastAsia="en-CA"/>
+        </w:rPr>
+        <w:t>s functionality is to</w:t>
+      </w:r>
+      <w:r>
+        <w:rPr>
+          <w:rFonts w:ascii="Verdana" w:eastAsia="Times New Roman" w:hAnsi="Verdana" w:cs="Times New Roman"/>
+          <w:color w:val="000000"/>
+          <w:sz w:val="18"/>
+          <w:szCs w:val="18"/>
+          <w:lang w:eastAsia="en-CA"/>
+        </w:rPr>
+        <w:t xml:space="preserve"> </w:t>
       </w:r>
       <w:r>
         <w:rPr>
@@ -1127,113 +1448,55 @@
           <w:szCs w:val="18"/>
           <w:lang w:eastAsia="en-CA"/>
         </w:rPr>
+        <w:t>, in this case an e-mail</w:t>
+      </w:r>
+      <w:r>
+        <w:rPr>
+          <w:rFonts w:ascii="Verdana" w:eastAsia="Times New Roman" w:hAnsi="Verdana" w:cs="Times New Roman"/>
+          <w:color w:val="000000"/>
+          <w:sz w:val="18"/>
+          <w:szCs w:val="18"/>
+          <w:lang w:eastAsia="en-CA"/>
+        </w:rPr>
         <w:t>.</w:t>
       </w:r>
     </w:p>
     <w:p>
       <w:pPr>
-        <w:numPr>
-          <w:ilvl w:val="0"/>
-          <w:numId w:val="2"/>
-        </w:numPr>
-        <w:spacing w:before="100" w:beforeAutospacing="1" w:after="100" w:afterAutospacing="1" w:line="252" w:lineRule="atLeast"/>
-        <w:rPr>
-          <w:rFonts w:ascii="Verdana" w:eastAsia="Times New Roman" w:hAnsi="Verdana" w:cs="Times New Roman"/>
-          <w:b/>
-          <w:color w:val="000000"/>
-          <w:sz w:val="18"/>
-          <w:szCs w:val="18"/>
-          <w:lang w:eastAsia="en-CA"/>
-        </w:rPr>
-      </w:pPr>
-      <w:r>
-        <w:rPr>
-          <w:rFonts w:ascii="Verdana" w:eastAsia="Times New Roman" w:hAnsi="Verdana" w:cs="Times New Roman"/>
-          <w:b/>
-          <w:color w:val="000000"/>
-          <w:sz w:val="18"/>
-          <w:szCs w:val="18"/>
-          <w:lang w:eastAsia="en-CA"/>
-        </w:rPr>
-        <w:t>a link to your (valid) email address;</w:t>
-      </w:r>
-    </w:p>
-    <w:p>
-      <w:pPr>
-        <w:spacing w:before="100" w:beforeAutospacing="1" w:after="100" w:afterAutospacing="1" w:line="252" w:lineRule="atLeast"/>
-        <w:ind w:left="720"/>
-        <w:rPr>
-          <w:rFonts w:ascii="Verdana" w:eastAsia="Times New Roman" w:hAnsi="Verdana" w:cs="Times New Roman"/>
-          <w:color w:val="000000"/>
-          <w:sz w:val="18"/>
-          <w:szCs w:val="18"/>
-          <w:lang w:eastAsia="en-CA"/>
-        </w:rPr>
-      </w:pPr>
-      <w:r>
-        <w:rPr>
-          <w:rFonts w:ascii="Verdana" w:eastAsia="Times New Roman" w:hAnsi="Verdana" w:cs="Times New Roman"/>
-          <w:color w:val="000000"/>
-          <w:sz w:val="18"/>
-          <w:szCs w:val="18"/>
-          <w:lang w:eastAsia="en-CA"/>
-        </w:rPr>
-        <w:t>A link for my email can be found at the bottom of every page</w:t>
-      </w:r>
-      <w:r>
-        <w:rPr>
-          <w:rFonts w:ascii="Verdana" w:eastAsia="Times New Roman" w:hAnsi="Verdana" w:cs="Times New Roman"/>
-          <w:color w:val="000000"/>
-          <w:sz w:val="18"/>
-          <w:szCs w:val="18"/>
-          <w:lang w:eastAsia="en-CA"/>
-        </w:rPr>
-        <w:t xml:space="preserve"> through the Email icon</w:t>
-      </w:r>
-      <w:r>
-        <w:rPr>
-          <w:rFonts w:ascii="Verdana" w:eastAsia="Times New Roman" w:hAnsi="Verdana" w:cs="Times New Roman"/>
-          <w:color w:val="000000"/>
-          <w:sz w:val="18"/>
-          <w:szCs w:val="18"/>
-          <w:lang w:eastAsia="en-CA"/>
-        </w:rPr>
-        <w:t>, close the the other social network icons</w:t>
-      </w:r>
-      <w:r>
-        <w:rPr>
-          <w:rFonts w:ascii="Verdana" w:eastAsia="Times New Roman" w:hAnsi="Verdana" w:cs="Times New Roman"/>
-          <w:color w:val="000000"/>
-          <w:sz w:val="18"/>
-          <w:szCs w:val="18"/>
-          <w:lang w:eastAsia="en-CA"/>
-        </w:rPr>
-        <w:t>.</w:t>
-      </w:r>
-      <w:r>
-        <w:rPr>
-          <w:rFonts w:ascii="Verdana" w:eastAsia="Times New Roman" w:hAnsi="Verdana" w:cs="Times New Roman"/>
-          <w:color w:val="000000"/>
-          <w:sz w:val="18"/>
-          <w:szCs w:val="18"/>
-          <w:lang w:eastAsia="en-CA"/>
-        </w:rPr>
-        <w:t xml:space="preserve"> </w:t>
-      </w:r>
-    </w:p>
-    <w:p>
-      <w:pPr>
-        <w:spacing w:before="100" w:beforeAutospacing="1" w:after="100" w:afterAutospacing="1" w:line="252" w:lineRule="atLeast"/>
-        <w:ind w:left="720"/>
-        <w:rPr>
-          <w:rFonts w:ascii="Verdana" w:eastAsia="Times New Roman" w:hAnsi="Verdana" w:cs="Times New Roman"/>
-          <w:color w:val="000000"/>
-          <w:sz w:val="18"/>
-          <w:szCs w:val="18"/>
-          <w:lang w:eastAsia="en-CA"/>
-        </w:rPr>
-      </w:pPr>
-      <w:hyperlink r:id="rId8" w:history="1">
+        <w:spacing w:before="100" w:beforeAutospacing="1" w:after="100" w:afterAutospacing="1" w:line="252" w:lineRule="atLeast"/>
+        <w:ind w:left="720"/>
+        <w:rPr>
+          <w:rFonts w:ascii="Verdana" w:eastAsia="Times New Roman" w:hAnsi="Verdana" w:cs="Times New Roman"/>
+          <w:color w:val="000000"/>
+          <w:sz w:val="18"/>
+          <w:szCs w:val="18"/>
+          <w:lang w:eastAsia="en-CA"/>
+        </w:rPr>
+      </w:pPr>
+      <w:r>
+        <w:rPr>
+          <w:rFonts w:ascii="Verdana" w:eastAsia="Times New Roman" w:hAnsi="Verdana" w:cs="Times New Roman"/>
+          <w:color w:val="000000"/>
+          <w:sz w:val="18"/>
+          <w:szCs w:val="18"/>
+          <w:lang w:eastAsia="en-CA"/>
+        </w:rPr>
+        <w:t>Page:</w:t>
+      </w:r>
+    </w:p>
+    <w:p>
+      <w:pPr>
+        <w:spacing w:before="100" w:beforeAutospacing="1" w:after="100" w:afterAutospacing="1" w:line="252" w:lineRule="atLeast"/>
+        <w:ind w:left="720"/>
+        <w:rPr>
+          <w:rFonts w:ascii="Verdana" w:eastAsia="Times New Roman" w:hAnsi="Verdana" w:cs="Times New Roman"/>
+          <w:color w:val="000000"/>
+          <w:sz w:val="18"/>
+          <w:szCs w:val="18"/>
+          <w:lang w:eastAsia="en-CA"/>
+        </w:rPr>
+      </w:pPr>
+      <w:hyperlink r:id="rId13" w:history="1">
         <w:r>
           <w:rPr>
             <w:rStyle w:val="Hyperlink"/>
@@ -1248,6 +1511,32 @@
     </w:p>
     <w:p>
       <w:pPr>
+        <w:spacing w:before="100" w:beforeAutospacing="1" w:after="100" w:afterAutospacing="1" w:line="252" w:lineRule="atLeast"/>
+        <w:ind w:left="720"/>
+        <w:rPr>
+          <w:rFonts w:ascii="Verdana" w:eastAsia="Times New Roman" w:hAnsi="Verdana" w:cs="Times New Roman"/>
+          <w:color w:val="000000"/>
+          <w:sz w:val="18"/>
+          <w:szCs w:val="18"/>
+          <w:lang w:eastAsia="en-CA"/>
+        </w:rPr>
+      </w:pPr>
+    </w:p>
+    <w:p>
+      <w:pPr>
+        <w:spacing w:before="100" w:beforeAutospacing="1" w:after="100" w:afterAutospacing="1" w:line="252" w:lineRule="atLeast"/>
+        <w:ind w:left="720"/>
+        <w:rPr>
+          <w:rFonts w:ascii="Verdana" w:eastAsia="Times New Roman" w:hAnsi="Verdana" w:cs="Times New Roman"/>
+          <w:color w:val="000000"/>
+          <w:sz w:val="18"/>
+          <w:szCs w:val="18"/>
+          <w:lang w:eastAsia="en-CA"/>
+        </w:rPr>
+      </w:pPr>
+    </w:p>
+    <w:p>
+      <w:pPr>
         <w:numPr>
           <w:ilvl w:val="0"/>
           <w:numId w:val="2"/>
@@ -1271,6 +1560,175 @@
           <w:szCs w:val="18"/>
           <w:lang w:eastAsia="en-CA"/>
         </w:rPr>
+        <w:t>a link to your (valid) email address;</w:t>
+      </w:r>
+    </w:p>
+    <w:p>
+      <w:pPr>
+        <w:spacing w:before="100" w:beforeAutospacing="1" w:after="100" w:afterAutospacing="1" w:line="252" w:lineRule="atLeast"/>
+        <w:ind w:left="720"/>
+        <w:rPr>
+          <w:rFonts w:ascii="Verdana" w:eastAsia="Times New Roman" w:hAnsi="Verdana" w:cs="Times New Roman"/>
+          <w:color w:val="000000"/>
+          <w:sz w:val="18"/>
+          <w:szCs w:val="18"/>
+          <w:lang w:eastAsia="en-CA"/>
+        </w:rPr>
+      </w:pPr>
+      <w:r>
+        <w:rPr>
+          <w:rFonts w:ascii="Verdana" w:eastAsia="Times New Roman" w:hAnsi="Verdana" w:cs="Times New Roman"/>
+          <w:color w:val="000000"/>
+          <w:sz w:val="18"/>
+          <w:szCs w:val="18"/>
+          <w:lang w:eastAsia="en-CA"/>
+        </w:rPr>
+        <w:t>A link for my email can be found at the bottom of every page</w:t>
+      </w:r>
+      <w:r>
+        <w:rPr>
+          <w:rFonts w:ascii="Verdana" w:eastAsia="Times New Roman" w:hAnsi="Verdana" w:cs="Times New Roman"/>
+          <w:color w:val="000000"/>
+          <w:sz w:val="18"/>
+          <w:szCs w:val="18"/>
+          <w:lang w:eastAsia="en-CA"/>
+        </w:rPr>
+        <w:t xml:space="preserve"> through the Email icon</w:t>
+      </w:r>
+      <w:r>
+        <w:rPr>
+          <w:rFonts w:ascii="Verdana" w:eastAsia="Times New Roman" w:hAnsi="Verdana" w:cs="Times New Roman"/>
+          <w:color w:val="000000"/>
+          <w:sz w:val="18"/>
+          <w:szCs w:val="18"/>
+          <w:lang w:eastAsia="en-CA"/>
+        </w:rPr>
+        <w:t xml:space="preserve">, close </w:t>
+      </w:r>
+      <w:r>
+        <w:rPr>
+          <w:rFonts w:ascii="Verdana" w:eastAsia="Times New Roman" w:hAnsi="Verdana" w:cs="Times New Roman"/>
+          <w:color w:val="000000"/>
+          <w:sz w:val="18"/>
+          <w:szCs w:val="18"/>
+          <w:lang w:eastAsia="en-CA"/>
+        </w:rPr>
+        <w:t>to</w:t>
+      </w:r>
+      <w:r>
+        <w:rPr>
+          <w:rFonts w:ascii="Verdana" w:eastAsia="Times New Roman" w:hAnsi="Verdana" w:cs="Times New Roman"/>
+          <w:color w:val="000000"/>
+          <w:sz w:val="18"/>
+          <w:szCs w:val="18"/>
+          <w:lang w:eastAsia="en-CA"/>
+        </w:rPr>
+        <w:t xml:space="preserve"> the other</w:t>
+      </w:r>
+      <w:r>
+        <w:rPr>
+          <w:rFonts w:ascii="Verdana" w:eastAsia="Times New Roman" w:hAnsi="Verdana" w:cs="Times New Roman"/>
+          <w:color w:val="000000"/>
+          <w:sz w:val="18"/>
+          <w:szCs w:val="18"/>
+          <w:lang w:eastAsia="en-CA"/>
+        </w:rPr>
+        <w:t>s</w:t>
+      </w:r>
+      <w:r>
+        <w:rPr>
+          <w:rFonts w:ascii="Verdana" w:eastAsia="Times New Roman" w:hAnsi="Verdana" w:cs="Times New Roman"/>
+          <w:color w:val="000000"/>
+          <w:sz w:val="18"/>
+          <w:szCs w:val="18"/>
+          <w:lang w:eastAsia="en-CA"/>
+        </w:rPr>
+        <w:t xml:space="preserve"> social network icons</w:t>
+      </w:r>
+      <w:r>
+        <w:rPr>
+          <w:rFonts w:ascii="Verdana" w:eastAsia="Times New Roman" w:hAnsi="Verdana" w:cs="Times New Roman"/>
+          <w:color w:val="000000"/>
+          <w:sz w:val="18"/>
+          <w:szCs w:val="18"/>
+          <w:lang w:eastAsia="en-CA"/>
+        </w:rPr>
+        <w:t>.</w:t>
+      </w:r>
+      <w:r>
+        <w:rPr>
+          <w:rFonts w:ascii="Verdana" w:eastAsia="Times New Roman" w:hAnsi="Verdana" w:cs="Times New Roman"/>
+          <w:color w:val="000000"/>
+          <w:sz w:val="18"/>
+          <w:szCs w:val="18"/>
+          <w:lang w:eastAsia="en-CA"/>
+        </w:rPr>
+        <w:t xml:space="preserve"> </w:t>
+      </w:r>
+    </w:p>
+    <w:p>
+      <w:pPr>
+        <w:spacing w:before="100" w:beforeAutospacing="1" w:after="100" w:afterAutospacing="1" w:line="252" w:lineRule="atLeast"/>
+        <w:ind w:left="720"/>
+        <w:rPr>
+          <w:rStyle w:val="Hyperlink"/>
+          <w:rFonts w:ascii="Verdana" w:eastAsia="Times New Roman" w:hAnsi="Verdana" w:cs="Times New Roman"/>
+          <w:sz w:val="18"/>
+          <w:szCs w:val="18"/>
+          <w:lang w:eastAsia="en-CA"/>
+        </w:rPr>
+      </w:pPr>
+      <w:hyperlink r:id="rId14" w:history="1">
+        <w:r>
+          <w:rPr>
+            <w:rStyle w:val="Hyperlink"/>
+            <w:rFonts w:ascii="Verdana" w:eastAsia="Times New Roman" w:hAnsi="Verdana" w:cs="Times New Roman"/>
+            <w:sz w:val="18"/>
+            <w:szCs w:val="18"/>
+            <w:lang w:eastAsia="en-CA"/>
+          </w:rPr>
+          <w:t>http://students.bcitdev.com/A00992498/assignments/final/about.php</w:t>
+        </w:r>
+      </w:hyperlink>
+    </w:p>
+    <w:p>
+      <w:pPr>
+        <w:spacing w:before="100" w:beforeAutospacing="1" w:after="100" w:afterAutospacing="1" w:line="252" w:lineRule="atLeast"/>
+        <w:ind w:left="720"/>
+        <w:rPr>
+          <w:rFonts w:ascii="Verdana" w:eastAsia="Times New Roman" w:hAnsi="Verdana" w:cs="Times New Roman"/>
+          <w:color w:val="000000"/>
+          <w:sz w:val="18"/>
+          <w:szCs w:val="18"/>
+          <w:lang w:eastAsia="en-CA"/>
+        </w:rPr>
+      </w:pPr>
+    </w:p>
+    <w:p>
+      <w:pPr>
+        <w:numPr>
+          <w:ilvl w:val="0"/>
+          <w:numId w:val="2"/>
+        </w:numPr>
+        <w:spacing w:before="100" w:beforeAutospacing="1" w:after="100" w:afterAutospacing="1" w:line="252" w:lineRule="atLeast"/>
+        <w:rPr>
+          <w:rFonts w:ascii="Verdana" w:eastAsia="Times New Roman" w:hAnsi="Verdana" w:cs="Times New Roman"/>
+          <w:b/>
+          <w:color w:val="000000"/>
+          <w:sz w:val="18"/>
+          <w:szCs w:val="18"/>
+          <w:lang w:eastAsia="en-CA"/>
+        </w:rPr>
+      </w:pPr>
+      <w:r>
+        <w:rPr>
+          <w:rFonts w:ascii="Verdana" w:eastAsia="Times New Roman" w:hAnsi="Verdana" w:cs="Times New Roman"/>
+          <w:b/>
+          <w:color w:val="000000"/>
+          <w:sz w:val="18"/>
+          <w:szCs w:val="18"/>
+          <w:lang w:eastAsia="en-CA"/>
+        </w:rPr>
         <w:t>at least one JavaScript element (pop-up windows, image swapping, etc.);</w:t>
       </w:r>
     </w:p>
@@ -1294,9 +1752,49 @@
           <w:szCs w:val="18"/>
           <w:lang w:eastAsia="en-CA"/>
         </w:rPr>
-        <w:t>Every page that I needed to show code in a good way I used one plugin called Code Mirror (</w:t>
-      </w:r>
-      <w:hyperlink r:id="rId9" w:history="1">
+        <w:t xml:space="preserve">Every page that I needed to show code in a </w:t>
+      </w:r>
+      <w:r>
+        <w:rPr>
+          <w:rFonts w:ascii="Verdana" w:eastAsia="Times New Roman" w:hAnsi="Verdana" w:cs="Times New Roman"/>
+          <w:color w:val="000000"/>
+          <w:sz w:val="18"/>
+          <w:szCs w:val="18"/>
+          <w:lang w:eastAsia="en-CA"/>
+        </w:rPr>
+        <w:t xml:space="preserve">more user friendly </w:t>
+      </w:r>
+      <w:r>
+        <w:rPr>
+          <w:rFonts w:ascii="Verdana" w:eastAsia="Times New Roman" w:hAnsi="Verdana" w:cs="Times New Roman"/>
+          <w:color w:val="000000"/>
+          <w:sz w:val="18"/>
+          <w:szCs w:val="18"/>
+          <w:lang w:eastAsia="en-CA"/>
+        </w:rPr>
+        <w:t>way I use</w:t>
+      </w:r>
+      <w:r>
+        <w:rPr>
+          <w:rFonts w:ascii="Verdana" w:eastAsia="Times New Roman" w:hAnsi="Verdana" w:cs="Times New Roman"/>
+          <w:color w:val="000000"/>
+          <w:sz w:val="18"/>
+          <w:szCs w:val="18"/>
+          <w:lang w:eastAsia="en-CA"/>
+        </w:rPr>
+        <w:t xml:space="preserve"> </w:t>
+      </w:r>
+      <w:r>
+        <w:rPr>
+          <w:rFonts w:ascii="Verdana" w:eastAsia="Times New Roman" w:hAnsi="Verdana" w:cs="Times New Roman"/>
+          <w:color w:val="000000"/>
+          <w:sz w:val="18"/>
+          <w:szCs w:val="18"/>
+          <w:lang w:eastAsia="en-CA"/>
+        </w:rPr>
+        <w:t>one plugin called Code Mirror (</w:t>
+      </w:r>
+      <w:hyperlink r:id="rId15" w:history="1">
         <w:r>
           <w:rPr>
             <w:rStyle w:val="Hyperlink"/>
@@ -1339,7 +1837,29 @@
           <w:szCs w:val="18"/>
           <w:lang w:eastAsia="en-CA"/>
         </w:rPr>
-        <w:t>In this JavaScript, I coded it to wait until the page is loaded and them search for elements that contains the class “code-mirror” and “code-mirror-html” and for each element I initialize the plugin on the textarea element.</w:t>
+        <w:t xml:space="preserve">In this JavaScript, I coded it to wait until the page is loaded and them search for elements that contains the class “code-mirror” and “code-mirror-html” and for each element I initialize the plugin on the </w:t>
+      </w:r>
+      <w:proofErr w:type="spellStart"/>
+      <w:r>
+        <w:rPr>
+          <w:rFonts w:ascii="Verdana" w:eastAsia="Times New Roman" w:hAnsi="Verdana" w:cs="Times New Roman"/>
+          <w:color w:val="000000"/>
+          <w:sz w:val="18"/>
+          <w:szCs w:val="18"/>
+          <w:lang w:eastAsia="en-CA"/>
+        </w:rPr>
+        <w:t>textarea</w:t>
+      </w:r>
+      <w:proofErr w:type="spellEnd"/>
+      <w:r>
+        <w:rPr>
+          <w:rFonts w:ascii="Verdana" w:eastAsia="Times New Roman" w:hAnsi="Verdana" w:cs="Times New Roman"/>
+          <w:color w:val="000000"/>
+          <w:sz w:val="18"/>
+          <w:szCs w:val="18"/>
+          <w:lang w:eastAsia="en-CA"/>
+        </w:rPr>
+        <w:t xml:space="preserve"> element.</w:t>
       </w:r>
       <w:r>
         <w:rPr>
@@ -1387,7 +1907,7 @@
           <w:lang w:eastAsia="en-CA"/>
         </w:rPr>
       </w:pPr>
-      <w:hyperlink r:id="rId10" w:history="1">
+      <w:hyperlink r:id="rId16" w:history="1">
         <w:r>
           <w:rPr>
             <w:rStyle w:val="Hyperlink"/>
@@ -1396,27 +1916,7 @@
             <w:szCs w:val="18"/>
             <w:lang w:eastAsia="en-CA"/>
           </w:rPr>
-          <w:t>http://students.</w:t>
-        </w:r>
-        <w:r>
-          <w:rPr>
-            <w:rStyle w:val="Hyperlink"/>
-            <w:rFonts w:ascii="Verdana" w:eastAsia="Times New Roman" w:hAnsi="Verdana" w:cs="Times New Roman"/>
-            <w:sz w:val="18"/>
-            <w:szCs w:val="18"/>
-            <w:lang w:eastAsia="en-CA"/>
-          </w:rPr>
-          <w:t>b</w:t>
-        </w:r>
-        <w:r>
-          <w:rPr>
-            <w:rStyle w:val="Hyperlink"/>
-            <w:rFonts w:ascii="Verdana" w:eastAsia="Times New Roman" w:hAnsi="Verdana" w:cs="Times New Roman"/>
-            <w:sz w:val="18"/>
-            <w:szCs w:val="18"/>
-            <w:lang w:eastAsia="en-CA"/>
-          </w:rPr>
-          <w:t>citdev.com/A00992498/assignments/final/mongodb/managing-collections.html</w:t>
+          <w:t>http://students.bcitdev.com/A00992498/assignments/final/mongodb/managing-collections.html</w:t>
         </w:r>
       </w:hyperlink>
     </w:p>
@@ -1425,14 +1925,14 @@
         <w:spacing w:before="100" w:beforeAutospacing="1" w:after="100" w:afterAutospacing="1" w:line="252" w:lineRule="atLeast"/>
         <w:ind w:left="720"/>
         <w:rPr>
-          <w:rFonts w:ascii="Verdana" w:eastAsia="Times New Roman" w:hAnsi="Verdana" w:cs="Times New Roman"/>
-          <w:color w:val="000000"/>
-          <w:sz w:val="18"/>
-          <w:szCs w:val="18"/>
-          <w:lang w:eastAsia="en-CA"/>
-        </w:rPr>
-      </w:pPr>
-      <w:hyperlink r:id="rId11" w:history="1">
+          <w:rStyle w:val="Hyperlink"/>
+          <w:rFonts w:ascii="Verdana" w:eastAsia="Times New Roman" w:hAnsi="Verdana" w:cs="Times New Roman"/>
+          <w:sz w:val="18"/>
+          <w:szCs w:val="18"/>
+          <w:lang w:eastAsia="en-CA"/>
+        </w:rPr>
+      </w:pPr>
+      <w:hyperlink r:id="rId17" w:history="1">
         <w:r>
           <w:rPr>
             <w:rStyle w:val="Hyperlink"/>
@@ -1448,30 +1948,7 @@
     <w:p>
       <w:pPr>
         <w:spacing w:before="100" w:beforeAutospacing="1" w:after="100" w:afterAutospacing="1" w:line="252" w:lineRule="atLeast"/>
-        <w:rPr>
-          <w:rFonts w:ascii="Verdana" w:eastAsia="Times New Roman" w:hAnsi="Verdana" w:cs="Times New Roman"/>
-          <w:color w:val="000000"/>
-          <w:sz w:val="18"/>
-          <w:szCs w:val="18"/>
-          <w:lang w:eastAsia="en-CA"/>
-        </w:rPr>
-      </w:pPr>
-    </w:p>
-    <w:p>
-      <w:pPr>
-        <w:spacing w:before="100" w:beforeAutospacing="1" w:after="100" w:afterAutospacing="1" w:line="252" w:lineRule="atLeast"/>
-        <w:rPr>
-          <w:rFonts w:ascii="Verdana" w:eastAsia="Times New Roman" w:hAnsi="Verdana" w:cs="Times New Roman"/>
-          <w:color w:val="000000"/>
-          <w:sz w:val="18"/>
-          <w:szCs w:val="18"/>
-          <w:lang w:eastAsia="en-CA"/>
-        </w:rPr>
-      </w:pPr>
-    </w:p>
-    <w:p>
-      <w:pPr>
-        <w:spacing w:before="100" w:beforeAutospacing="1" w:after="100" w:afterAutospacing="1" w:line="252" w:lineRule="atLeast"/>
+        <w:ind w:left="720"/>
         <w:rPr>
           <w:rFonts w:ascii="Verdana" w:eastAsia="Times New Roman" w:hAnsi="Verdana" w:cs="Times New Roman"/>
           <w:color w:val="000000"/>
@@ -1506,30 +1983,114 @@
           <w:szCs w:val="18"/>
           <w:lang w:eastAsia="en-CA"/>
         </w:rPr>
-        <w:t>at least one PhP script.</w:t>
-      </w:r>
-    </w:p>
-    <w:p>
-      <w:pPr>
-        <w:spacing w:before="100" w:beforeAutospacing="1" w:after="100" w:afterAutospacing="1" w:line="252" w:lineRule="atLeast"/>
-        <w:ind w:left="720"/>
-        <w:rPr>
-          <w:rFonts w:ascii="Verdana" w:eastAsia="Times New Roman" w:hAnsi="Verdana" w:cs="Times New Roman"/>
-          <w:color w:val="000000"/>
-          <w:sz w:val="18"/>
-          <w:szCs w:val="18"/>
-          <w:lang w:eastAsia="en-CA"/>
-        </w:rPr>
-      </w:pPr>
-      <w:r>
-        <w:rPr>
-          <w:rFonts w:ascii="Verdana" w:eastAsia="Times New Roman" w:hAnsi="Verdana" w:cs="Times New Roman"/>
-          <w:color w:val="000000"/>
-          <w:sz w:val="18"/>
-          <w:szCs w:val="18"/>
-          <w:lang w:eastAsia="en-CA"/>
-        </w:rPr>
-        <w:t>Since just one PHP script was needed I putted it in the About page to make my form work to send me an email.</w:t>
+        <w:t xml:space="preserve">at least one </w:t>
+      </w:r>
+      <w:proofErr w:type="spellStart"/>
+      <w:r>
+        <w:rPr>
+          <w:rFonts w:ascii="Verdana" w:eastAsia="Times New Roman" w:hAnsi="Verdana" w:cs="Times New Roman"/>
+          <w:b/>
+          <w:color w:val="000000"/>
+          <w:sz w:val="18"/>
+          <w:szCs w:val="18"/>
+          <w:lang w:eastAsia="en-CA"/>
+        </w:rPr>
+        <w:t>PhP</w:t>
+      </w:r>
+      <w:proofErr w:type="spellEnd"/>
+      <w:r>
+        <w:rPr>
+          <w:rFonts w:ascii="Verdana" w:eastAsia="Times New Roman" w:hAnsi="Verdana" w:cs="Times New Roman"/>
+          <w:b/>
+          <w:color w:val="000000"/>
+          <w:sz w:val="18"/>
+          <w:szCs w:val="18"/>
+          <w:lang w:eastAsia="en-CA"/>
+        </w:rPr>
+        <w:t xml:space="preserve"> script.</w:t>
+      </w:r>
+    </w:p>
+    <w:p>
+      <w:pPr>
+        <w:spacing w:before="100" w:beforeAutospacing="1" w:after="100" w:afterAutospacing="1" w:line="252" w:lineRule="atLeast"/>
+        <w:ind w:left="720"/>
+        <w:rPr>
+          <w:rFonts w:ascii="Verdana" w:eastAsia="Times New Roman" w:hAnsi="Verdana" w:cs="Times New Roman"/>
+          <w:color w:val="000000"/>
+          <w:sz w:val="18"/>
+          <w:szCs w:val="18"/>
+          <w:lang w:eastAsia="en-CA"/>
+        </w:rPr>
+      </w:pPr>
+      <w:r>
+        <w:rPr>
+          <w:rFonts w:ascii="Verdana" w:eastAsia="Times New Roman" w:hAnsi="Verdana" w:cs="Times New Roman"/>
+          <w:color w:val="000000"/>
+          <w:sz w:val="18"/>
+          <w:szCs w:val="18"/>
+          <w:lang w:eastAsia="en-CA"/>
+        </w:rPr>
+        <w:t xml:space="preserve">Since </w:t>
+      </w:r>
+      <w:r>
+        <w:rPr>
+          <w:rFonts w:ascii="Verdana" w:eastAsia="Times New Roman" w:hAnsi="Verdana" w:cs="Times New Roman"/>
+          <w:color w:val="000000"/>
+          <w:sz w:val="18"/>
+          <w:szCs w:val="18"/>
+          <w:lang w:eastAsia="en-CA"/>
+        </w:rPr>
+        <w:t xml:space="preserve">was </w:t>
+      </w:r>
+      <w:r>
+        <w:rPr>
+          <w:rFonts w:ascii="Verdana" w:eastAsia="Times New Roman" w:hAnsi="Verdana" w:cs="Times New Roman"/>
+          <w:color w:val="000000"/>
+          <w:sz w:val="18"/>
+          <w:szCs w:val="18"/>
+          <w:lang w:eastAsia="en-CA"/>
+        </w:rPr>
+        <w:t xml:space="preserve">just one PHP script </w:t>
+      </w:r>
+      <w:r>
+        <w:rPr>
+          <w:rFonts w:ascii="Verdana" w:eastAsia="Times New Roman" w:hAnsi="Verdana" w:cs="Times New Roman"/>
+          <w:color w:val="000000"/>
+          <w:sz w:val="18"/>
+          <w:szCs w:val="18"/>
+          <w:lang w:eastAsia="en-CA"/>
+        </w:rPr>
+        <w:t xml:space="preserve">that </w:t>
+      </w:r>
+      <w:r>
+        <w:rPr>
+          <w:rFonts w:ascii="Verdana" w:eastAsia="Times New Roman" w:hAnsi="Verdana" w:cs="Times New Roman"/>
+          <w:color w:val="000000"/>
+          <w:sz w:val="18"/>
+          <w:szCs w:val="18"/>
+          <w:lang w:eastAsia="en-CA"/>
+        </w:rPr>
+        <w:t>was needed I putted it in the About page to make my form work to send me an e</w:t>
+      </w:r>
+      <w:r>
+        <w:rPr>
+          <w:rFonts w:ascii="Verdana" w:eastAsia="Times New Roman" w:hAnsi="Verdana" w:cs="Times New Roman"/>
+          <w:color w:val="000000"/>
+          <w:sz w:val="18"/>
+          <w:szCs w:val="18"/>
+          <w:lang w:eastAsia="en-CA"/>
+        </w:rPr>
+        <w:t>-</w:t>
+      </w:r>
+      <w:r>
+        <w:rPr>
+          <w:rFonts w:ascii="Verdana" w:eastAsia="Times New Roman" w:hAnsi="Verdana" w:cs="Times New Roman"/>
+          <w:color w:val="000000"/>
+          <w:sz w:val="18"/>
+          <w:szCs w:val="18"/>
+          <w:lang w:eastAsia="en-CA"/>
+        </w:rPr>
+        <w:t>mail.</w:t>
       </w:r>
       <w:r>
         <w:rPr>
@@ -1564,7 +2125,7 @@
           <w:lang w:eastAsia="en-CA"/>
         </w:rPr>
       </w:pPr>
-      <w:hyperlink r:id="rId12" w:history="1">
+      <w:hyperlink r:id="rId18" w:history="1">
         <w:r>
           <w:rPr>
             <w:rStyle w:val="Hyperlink"/>
@@ -1589,8 +2150,6 @@
           <w:lang w:eastAsia="en-CA"/>
         </w:rPr>
       </w:pPr>
-      <w:bookmarkStart w:id="0" w:name="_GoBack"/>
-      <w:bookmarkEnd w:id="0"/>
     </w:p>
     <w:p>
       <w:pPr>
@@ -1617,7 +2176,31 @@
           <w:szCs w:val="18"/>
           <w:lang w:eastAsia="en-CA"/>
         </w:rPr>
-        <w:t>enter the URL link (not plain text) to your website in the comment section of your dropbox in D2L</w:t>
+        <w:t xml:space="preserve">enter the URL link (not plain text) to your website in the comment section of your </w:t>
+      </w:r>
+      <w:proofErr w:type="spellStart"/>
+      <w:r>
+        <w:rPr>
+          <w:rFonts w:ascii="Verdana" w:eastAsia="Times New Roman" w:hAnsi="Verdana" w:cs="Times New Roman"/>
+          <w:b/>
+          <w:color w:val="000000"/>
+          <w:sz w:val="18"/>
+          <w:szCs w:val="18"/>
+          <w:lang w:eastAsia="en-CA"/>
+        </w:rPr>
+        <w:t>dropbox</w:t>
+      </w:r>
+      <w:proofErr w:type="spellEnd"/>
+      <w:r>
+        <w:rPr>
+          <w:rFonts w:ascii="Verdana" w:eastAsia="Times New Roman" w:hAnsi="Verdana" w:cs="Times New Roman"/>
+          <w:b/>
+          <w:color w:val="000000"/>
+          <w:sz w:val="18"/>
+          <w:szCs w:val="18"/>
+          <w:lang w:eastAsia="en-CA"/>
+        </w:rPr>
+        <w:t xml:space="preserve"> in D2L</w:t>
       </w:r>
       <w:r>
         <w:rPr>
@@ -1686,7 +2269,7 @@
         </w:rPr>
         <w:t xml:space="preserve">Here is the link for my final project: </w:t>
       </w:r>
-      <w:hyperlink r:id="rId13" w:history="1">
+      <w:hyperlink r:id="rId19" w:history="1">
         <w:r>
           <w:rPr>
             <w:rStyle w:val="Hyperlink"/>

</xml_diff>

<commit_message>
fix some words to english web dev final project
</commit_message>
<xml_diff>
--- a/COMP1850-WebDevelopmentAndDesign1/final/VITOR_UBUKATA_FINAL_PROJECT_CHECKLIST.docx
+++ b/COMP1850-WebDevelopmentAndDesign1/final/VITOR_UBUKATA_FINAL_PROJECT_CHECKLIST.docx
@@ -315,29 +315,7 @@
           <w:szCs w:val="18"/>
           <w:lang w:eastAsia="en-CA"/>
         </w:rPr>
-        <w:t xml:space="preserve">at least one </w:t>
-      </w:r>
-      <w:proofErr w:type="spellStart"/>
-      <w:r>
-        <w:rPr>
-          <w:rFonts w:ascii="Verdana" w:eastAsia="Times New Roman" w:hAnsi="Verdana" w:cs="Times New Roman"/>
-          <w:color w:val="000000"/>
-          <w:sz w:val="18"/>
-          <w:szCs w:val="18"/>
-          <w:lang w:eastAsia="en-CA"/>
-        </w:rPr>
-        <w:t>PhP</w:t>
-      </w:r>
-      <w:proofErr w:type="spellEnd"/>
-      <w:r>
-        <w:rPr>
-          <w:rFonts w:ascii="Verdana" w:eastAsia="Times New Roman" w:hAnsi="Verdana" w:cs="Times New Roman"/>
-          <w:color w:val="000000"/>
-          <w:sz w:val="18"/>
-          <w:szCs w:val="18"/>
-          <w:lang w:eastAsia="en-CA"/>
-        </w:rPr>
-        <w:t xml:space="preserve"> script.</w:t>
+        <w:t>at least one PhP script.</w:t>
       </w:r>
     </w:p>
     <w:p>
@@ -363,29 +341,7 @@
           <w:szCs w:val="18"/>
           <w:lang w:eastAsia="en-CA"/>
         </w:rPr>
-        <w:t xml:space="preserve">enter the URL link (not plain text) to your website in the comment section of your </w:t>
-      </w:r>
-      <w:proofErr w:type="spellStart"/>
-      <w:r>
-        <w:rPr>
-          <w:rFonts w:ascii="Verdana" w:eastAsia="Times New Roman" w:hAnsi="Verdana" w:cs="Times New Roman"/>
-          <w:color w:val="000000"/>
-          <w:sz w:val="18"/>
-          <w:szCs w:val="18"/>
-          <w:lang w:eastAsia="en-CA"/>
-        </w:rPr>
-        <w:t>dropbox</w:t>
-      </w:r>
-      <w:proofErr w:type="spellEnd"/>
-      <w:r>
-        <w:rPr>
-          <w:rFonts w:ascii="Verdana" w:eastAsia="Times New Roman" w:hAnsi="Verdana" w:cs="Times New Roman"/>
-          <w:color w:val="000000"/>
-          <w:sz w:val="18"/>
-          <w:szCs w:val="18"/>
-          <w:lang w:eastAsia="en-CA"/>
-        </w:rPr>
-        <w:t xml:space="preserve"> in D2L </w:t>
+        <w:t>enter the URL link (not plain text) to your website in the comment section of your dropbox in D2L </w:t>
       </w:r>
       <w:r>
         <w:rPr>
@@ -548,8 +504,6 @@
         </w:rPr>
         <w:t xml:space="preserve"> and all pages are interlinked via menu or links at </w:t>
       </w:r>
-      <w:bookmarkStart w:id="0" w:name="_GoBack"/>
-      <w:bookmarkEnd w:id="0"/>
       <w:r>
         <w:rPr>
           <w:rFonts w:ascii="Verdana" w:eastAsia="Times New Roman" w:hAnsi="Verdana" w:cs="Times New Roman"/>
@@ -641,6 +595,18 @@
         </w:rPr>
         <w:t>.</w:t>
       </w:r>
+      <w:r>
+        <w:rPr>
+          <w:rFonts w:ascii="Verdana" w:eastAsia="Times New Roman" w:hAnsi="Verdana" w:cs="Times New Roman"/>
+          <w:color w:val="000000"/>
+          <w:sz w:val="18"/>
+          <w:szCs w:val="18"/>
+          <w:lang w:eastAsia="en-CA"/>
+        </w:rPr>
+        <w:t xml:space="preserve"> Most of the text I wrote and that consumed me so much time.</w:t>
+      </w:r>
+      <w:bookmarkStart w:id="0" w:name="_GoBack"/>
+      <w:bookmarkEnd w:id="0"/>
     </w:p>
     <w:p>
       <w:pPr>
@@ -1210,29 +1176,7 @@
           <w:szCs w:val="18"/>
           <w:lang w:eastAsia="en-CA"/>
         </w:rPr>
-        <w:t>In the main page the first sentence is highlighted using CSS and the h</w:t>
-      </w:r>
-      <w:proofErr w:type="gramStart"/>
-      <w:r>
-        <w:rPr>
-          <w:rFonts w:ascii="Verdana" w:eastAsia="Times New Roman" w:hAnsi="Verdana" w:cs="Times New Roman"/>
-          <w:color w:val="000000"/>
-          <w:sz w:val="18"/>
-          <w:szCs w:val="18"/>
-          <w:lang w:eastAsia="en-CA"/>
-        </w:rPr>
-        <w:t>1,h</w:t>
-      </w:r>
-      <w:proofErr w:type="gramEnd"/>
-      <w:r>
-        <w:rPr>
-          <w:rFonts w:ascii="Verdana" w:eastAsia="Times New Roman" w:hAnsi="Verdana" w:cs="Times New Roman"/>
-          <w:color w:val="000000"/>
-          <w:sz w:val="18"/>
-          <w:szCs w:val="18"/>
-          <w:lang w:eastAsia="en-CA"/>
-        </w:rPr>
-        <w:t>2,h3 also use the CSS for presentation.</w:t>
+        <w:t>In the main page the first sentence is highlighted using CSS and the h1,h2,h3 also use the CSS for presentation.</w:t>
       </w:r>
       <w:r>
         <w:rPr>
@@ -1837,29 +1781,7 @@
           <w:szCs w:val="18"/>
           <w:lang w:eastAsia="en-CA"/>
         </w:rPr>
-        <w:t xml:space="preserve">In this JavaScript, I coded it to wait until the page is loaded and them search for elements that contains the class “code-mirror” and “code-mirror-html” and for each element I initialize the plugin on the </w:t>
-      </w:r>
-      <w:proofErr w:type="spellStart"/>
-      <w:r>
-        <w:rPr>
-          <w:rFonts w:ascii="Verdana" w:eastAsia="Times New Roman" w:hAnsi="Verdana" w:cs="Times New Roman"/>
-          <w:color w:val="000000"/>
-          <w:sz w:val="18"/>
-          <w:szCs w:val="18"/>
-          <w:lang w:eastAsia="en-CA"/>
-        </w:rPr>
-        <w:t>textarea</w:t>
-      </w:r>
-      <w:proofErr w:type="spellEnd"/>
-      <w:r>
-        <w:rPr>
-          <w:rFonts w:ascii="Verdana" w:eastAsia="Times New Roman" w:hAnsi="Verdana" w:cs="Times New Roman"/>
-          <w:color w:val="000000"/>
-          <w:sz w:val="18"/>
-          <w:szCs w:val="18"/>
-          <w:lang w:eastAsia="en-CA"/>
-        </w:rPr>
-        <w:t xml:space="preserve"> element.</w:t>
+        <w:t>In this JavaScript, I coded it to wait until the page is loaded and them search for elements that contains the class “code-mirror” and “code-mirror-html” and for each element I initialize the plugin on the textarea element.</w:t>
       </w:r>
       <w:r>
         <w:rPr>
@@ -1983,31 +1905,7 @@
           <w:szCs w:val="18"/>
           <w:lang w:eastAsia="en-CA"/>
         </w:rPr>
-        <w:t xml:space="preserve">at least one </w:t>
-      </w:r>
-      <w:proofErr w:type="spellStart"/>
-      <w:r>
-        <w:rPr>
-          <w:rFonts w:ascii="Verdana" w:eastAsia="Times New Roman" w:hAnsi="Verdana" w:cs="Times New Roman"/>
-          <w:b/>
-          <w:color w:val="000000"/>
-          <w:sz w:val="18"/>
-          <w:szCs w:val="18"/>
-          <w:lang w:eastAsia="en-CA"/>
-        </w:rPr>
-        <w:t>PhP</w:t>
-      </w:r>
-      <w:proofErr w:type="spellEnd"/>
-      <w:r>
-        <w:rPr>
-          <w:rFonts w:ascii="Verdana" w:eastAsia="Times New Roman" w:hAnsi="Verdana" w:cs="Times New Roman"/>
-          <w:b/>
-          <w:color w:val="000000"/>
-          <w:sz w:val="18"/>
-          <w:szCs w:val="18"/>
-          <w:lang w:eastAsia="en-CA"/>
-        </w:rPr>
-        <w:t xml:space="preserve"> script.</w:t>
+        <w:t>at least one PhP script.</w:t>
       </w:r>
     </w:p>
     <w:p>
@@ -2176,31 +2074,7 @@
           <w:szCs w:val="18"/>
           <w:lang w:eastAsia="en-CA"/>
         </w:rPr>
-        <w:t xml:space="preserve">enter the URL link (not plain text) to your website in the comment section of your </w:t>
-      </w:r>
-      <w:proofErr w:type="spellStart"/>
-      <w:r>
-        <w:rPr>
-          <w:rFonts w:ascii="Verdana" w:eastAsia="Times New Roman" w:hAnsi="Verdana" w:cs="Times New Roman"/>
-          <w:b/>
-          <w:color w:val="000000"/>
-          <w:sz w:val="18"/>
-          <w:szCs w:val="18"/>
-          <w:lang w:eastAsia="en-CA"/>
-        </w:rPr>
-        <w:t>dropbox</w:t>
-      </w:r>
-      <w:proofErr w:type="spellEnd"/>
-      <w:r>
-        <w:rPr>
-          <w:rFonts w:ascii="Verdana" w:eastAsia="Times New Roman" w:hAnsi="Verdana" w:cs="Times New Roman"/>
-          <w:b/>
-          <w:color w:val="000000"/>
-          <w:sz w:val="18"/>
-          <w:szCs w:val="18"/>
-          <w:lang w:eastAsia="en-CA"/>
-        </w:rPr>
-        <w:t xml:space="preserve"> in D2L</w:t>
+        <w:t>enter the URL link (not plain text) to your website in the comment section of your dropbox in D2L</w:t>
       </w:r>
       <w:r>
         <w:rPr>

</xml_diff>